<commit_message>
change slides to 16:9, update assignment 1
</commit_message>
<xml_diff>
--- a/public/files/MBAS 821 Assignment 1.docx
+++ b/public/files/MBAS 821 Assignment 1.docx
@@ -18,6 +18,31 @@
         </w:rPr>
         <w:t>MBAS 821 Assignment 1</w:t>
       </w:r>
+      <w:r>
+        <w:rPr>
+          <w:rFonts w:ascii="Times New Roman" w:hAnsi="Times New Roman" w:cs="Times New Roman"/>
+          <w:sz w:val="24"/>
+          <w:szCs w:val="24"/>
+        </w:rPr>
+        <w:t xml:space="preserve"> (Due on August 11</w:t>
+      </w:r>
+      <w:r>
+        <w:rPr>
+          <w:rFonts w:ascii="Times New Roman" w:hAnsi="Times New Roman" w:cs="Times New Roman"/>
+          <w:sz w:val="24"/>
+          <w:szCs w:val="24"/>
+          <w:vertAlign w:val="superscript"/>
+        </w:rPr>
+        <w:t>th</w:t>
+      </w:r>
+      <w:r>
+        <w:rPr>
+          <w:rFonts w:ascii="Times New Roman" w:hAnsi="Times New Roman" w:cs="Times New Roman"/>
+          <w:sz w:val="24"/>
+          <w:szCs w:val="24"/>
+        </w:rPr>
+        <w:t xml:space="preserve"> at 11:59pm through Course Portal)</w:t>
+      </w:r>
     </w:p>
     <w:p>
       <w:pPr>
@@ -41,15 +66,7 @@
           <w:sz w:val="24"/>
           <w:szCs w:val="24"/>
         </w:rPr>
-        <w:t>000 that has an APR (monthly compounding) of 15%.</w:t>
-      </w:r>
-      <w:r>
-        <w:rPr>
-          <w:rFonts w:ascii="Times New Roman" w:hAnsi="Times New Roman" w:cs="Times New Roman"/>
-          <w:sz w:val="24"/>
-          <w:szCs w:val="24"/>
-        </w:rPr>
-        <w:t xml:space="preserve"> </w:t>
+        <w:t xml:space="preserve">000 that has an APR (monthly compounding) of 15%. </w:t>
       </w:r>
       <w:r>
         <w:rPr>
@@ -97,23 +114,7 @@
           <w:sz w:val="24"/>
           <w:szCs w:val="24"/>
         </w:rPr>
-        <w:t xml:space="preserve"> required to pay</w:t>
-      </w:r>
-      <w:r>
-        <w:rPr>
-          <w:rFonts w:ascii="Times New Roman" w:hAnsi="Times New Roman" w:cs="Times New Roman"/>
-          <w:sz w:val="24"/>
-          <w:szCs w:val="24"/>
-        </w:rPr>
-        <w:t xml:space="preserve"> </w:t>
-      </w:r>
-      <w:r>
-        <w:rPr>
-          <w:rFonts w:ascii="Times New Roman" w:hAnsi="Times New Roman" w:cs="Times New Roman"/>
-          <w:sz w:val="24"/>
-          <w:szCs w:val="24"/>
-        </w:rPr>
-        <w:t xml:space="preserve">only the outstanding interest. </w:t>
+        <w:t xml:space="preserve"> required to pay only the outstanding interest. </w:t>
       </w:r>
       <w:r>
         <w:rPr>
@@ -145,23 +146,7 @@
           <w:sz w:val="24"/>
           <w:szCs w:val="24"/>
         </w:rPr>
-        <w:t xml:space="preserve"> received an offer in the mail for an otherwise</w:t>
-      </w:r>
-      <w:r>
-        <w:rPr>
-          <w:rFonts w:ascii="Times New Roman" w:hAnsi="Times New Roman" w:cs="Times New Roman"/>
-          <w:sz w:val="24"/>
-          <w:szCs w:val="24"/>
-        </w:rPr>
-        <w:t xml:space="preserve"> </w:t>
-      </w:r>
-      <w:r>
-        <w:rPr>
-          <w:rFonts w:ascii="Times New Roman" w:hAnsi="Times New Roman" w:cs="Times New Roman"/>
-          <w:sz w:val="24"/>
-          <w:szCs w:val="24"/>
-        </w:rPr>
-        <w:t xml:space="preserve">identical credit card with an APR (monthly compounding) of 12%. After considering all alternatives, </w:t>
+        <w:t xml:space="preserve"> received an offer in the mail for an otherwise identical credit card with an APR (monthly compounding) of 12%. After considering all alternatives, </w:t>
       </w:r>
       <w:r>
         <w:rPr>
@@ -193,23 +178,7 @@
           <w:sz w:val="24"/>
           <w:szCs w:val="24"/>
         </w:rPr>
-        <w:t xml:space="preserve"> to switch cards, roll over the outstanding balance on the old</w:t>
-      </w:r>
-      <w:r>
-        <w:rPr>
-          <w:rFonts w:ascii="Times New Roman" w:hAnsi="Times New Roman" w:cs="Times New Roman"/>
-          <w:sz w:val="24"/>
-          <w:szCs w:val="24"/>
-        </w:rPr>
-        <w:t xml:space="preserve"> </w:t>
-      </w:r>
-      <w:r>
-        <w:rPr>
-          <w:rFonts w:ascii="Times New Roman" w:hAnsi="Times New Roman" w:cs="Times New Roman"/>
-          <w:sz w:val="24"/>
-          <w:szCs w:val="24"/>
-        </w:rPr>
-        <w:t xml:space="preserve">card into the new card and borrow additional money as well. How much can </w:t>
+        <w:t xml:space="preserve"> to switch cards, roll over the outstanding balance on the old card into the new card and borrow additional money as well. How much can </w:t>
       </w:r>
       <w:r>
         <w:rPr>
@@ -225,23 +194,7 @@
           <w:sz w:val="24"/>
           <w:szCs w:val="24"/>
         </w:rPr>
-        <w:t xml:space="preserve"> borrow</w:t>
-      </w:r>
-      <w:r>
-        <w:rPr>
-          <w:rFonts w:ascii="Times New Roman" w:hAnsi="Times New Roman" w:cs="Times New Roman"/>
-          <w:sz w:val="24"/>
-          <w:szCs w:val="24"/>
-        </w:rPr>
-        <w:t xml:space="preserve"> </w:t>
-      </w:r>
-      <w:r>
-        <w:rPr>
-          <w:rFonts w:ascii="Times New Roman" w:hAnsi="Times New Roman" w:cs="Times New Roman"/>
-          <w:sz w:val="24"/>
-          <w:szCs w:val="24"/>
-        </w:rPr>
-        <w:t xml:space="preserve">today on the new card without changing the minimum monthly payment that </w:t>
+        <w:t xml:space="preserve"> borrow today on the new card without changing the minimum monthly payment that </w:t>
       </w:r>
       <w:r>
         <w:rPr>
@@ -257,24 +210,10 @@
           <w:sz w:val="24"/>
           <w:szCs w:val="24"/>
         </w:rPr>
-        <w:t xml:space="preserve"> will be</w:t>
-      </w:r>
-      <w:r>
-        <w:rPr>
-          <w:rFonts w:ascii="Times New Roman" w:hAnsi="Times New Roman" w:cs="Times New Roman"/>
-          <w:sz w:val="24"/>
-          <w:szCs w:val="24"/>
-        </w:rPr>
-        <w:t xml:space="preserve"> </w:t>
-      </w:r>
-      <w:r>
-        <w:rPr>
-          <w:rFonts w:ascii="Times New Roman" w:hAnsi="Times New Roman" w:cs="Times New Roman"/>
-          <w:sz w:val="24"/>
-          <w:szCs w:val="24"/>
-        </w:rPr>
-        <w:t>required to pay?</w:t>
-      </w:r>
+        <w:t xml:space="preserve"> will be required to pay?</w:t>
+      </w:r>
+      <w:bookmarkStart w:id="0" w:name="_GoBack"/>
+      <w:bookmarkEnd w:id="0"/>
     </w:p>
     <w:p>
       <w:pPr>
@@ -460,16 +399,7 @@
           <w:szCs w:val="24"/>
           <w:vertAlign w:val="superscript"/>
         </w:rPr>
-        <w:t>t</w:t>
-      </w:r>
-      <w:r>
-        <w:rPr>
-          <w:rFonts w:ascii="Times New Roman" w:hAnsi="Times New Roman" w:cs="Times New Roman"/>
-          <w:sz w:val="24"/>
-          <w:szCs w:val="24"/>
-          <w:vertAlign w:val="superscript"/>
-        </w:rPr>
-        <w:t>h</w:t>
+        <w:t>th</w:t>
       </w:r>
       <w:r>
         <w:rPr>
@@ -712,24 +642,6 @@
           <w:szCs w:val="24"/>
         </w:rPr>
         <w:t>answer as to which investment is the best opportunity?</w:t>
-      </w:r>
-    </w:p>
-    <w:p>
-      <w:pPr>
-        <w:ind w:left="720"/>
-        <w:rPr>
-          <w:rFonts w:ascii="Times New Roman" w:hAnsi="Times New Roman" w:cs="Times New Roman"/>
-          <w:sz w:val="24"/>
-          <w:szCs w:val="24"/>
-        </w:rPr>
-      </w:pPr>
-      <w:r>
-        <w:rPr>
-          <w:rFonts w:ascii="Times New Roman" w:hAnsi="Times New Roman" w:cs="Times New Roman"/>
-          <w:sz w:val="24"/>
-          <w:szCs w:val="24"/>
-        </w:rPr>
-        <w:t>d. Use the incremental IRR rule to correctly choose between the investments when the cost of capital is 7%. At what cost of capital does your decision change?</w:t>
       </w:r>
     </w:p>
     <w:p>
@@ -1009,7 +921,6 @@
                 <w:sz w:val="24"/>
                 <w:szCs w:val="24"/>
               </w:rPr>
-              <w:lastRenderedPageBreak/>
               <w:t>Manufacturing Costs</w:t>
             </w:r>
           </w:p>
@@ -1190,6 +1101,7 @@
                 <w:sz w:val="24"/>
                 <w:szCs w:val="24"/>
               </w:rPr>
+              <w:lastRenderedPageBreak/>
               <w:t>Inventory</w:t>
             </w:r>
           </w:p>
@@ -1346,17 +1258,7 @@
                 <w:sz w:val="24"/>
                 <w:szCs w:val="24"/>
               </w:rPr>
-              <w:t>$</w:t>
-            </w:r>
-            <w:bookmarkStart w:id="0" w:name="_GoBack"/>
-            <w:bookmarkEnd w:id="0"/>
-            <w:r>
-              <w:rPr>
-                <w:rFonts w:ascii="Times New Roman" w:hAnsi="Times New Roman" w:cs="Times New Roman"/>
-                <w:sz w:val="24"/>
-                <w:szCs w:val="24"/>
-              </w:rPr>
-              <w:t>0</w:t>
+              <w:t>$0</w:t>
             </w:r>
           </w:p>
         </w:tc>

</xml_diff>